<commit_message>
Updated Questions on Stream API
</commit_message>
<xml_diff>
--- a/note/Namastey Js.docx
+++ b/note/Namastey Js.docx
@@ -5008,204 +5008,224 @@
         </w:numPr>
         <w:spacing w:line="240" w:lineRule="auto"/>
         <w:ind w:right="-563"/>
+        <w:rPr>
+          <w:i/>
+        </w:rPr>
       </w:pPr>
       <w:r>
         <w:t xml:space="preserve"> In an object method, this refers to the object.</w:t>
       </w:r>
-    </w:p>
-    <w:p>
-      <w:pPr>
-        <w:spacing w:line="240" w:lineRule="auto"/>
-        <w:ind w:right="-563"/>
-      </w:pPr>
-      <w:r>
+      <w:r>
+        <w:br/>
+      </w:r>
+      <w:r>
+        <w:t xml:space="preserve">Example: </w:t>
+      </w:r>
+      <w:r>
+        <w:br/>
+      </w:r>
+      <w:r>
+        <w:rPr>
+          <w:i/>
+        </w:rPr>
+        <w:t>const</w:t>
+      </w:r>
+      <w:r>
+        <w:rPr>
+          <w:i/>
+        </w:rPr>
+        <w:t xml:space="preserve"> </w:t>
+      </w:r>
+      <w:r>
+        <w:rPr>
+          <w:i/>
+        </w:rPr>
+        <w:t xml:space="preserve"> person = {</w:t>
+      </w:r>
+      <w:r>
+        <w:rPr>
+          <w:i/>
+        </w:rPr>
+        <w:br/>
+        <w:t xml:space="preserve"> </w:t>
+      </w:r>
+      <w:r>
+        <w:rPr>
+          <w:i/>
+        </w:rPr>
         <w:tab/>
-        <w:t xml:space="preserve">Example: </w:t>
-      </w:r>
-    </w:p>
-    <w:p>
-      <w:pPr>
-        <w:spacing w:line="240" w:lineRule="auto"/>
-        <w:ind w:right="-563"/>
-      </w:pPr>
-      <w:r>
+      </w:r>
+      <w:proofErr w:type="spellStart"/>
+      <w:r>
+        <w:rPr>
+          <w:i/>
+        </w:rPr>
+        <w:t>firstName</w:t>
+      </w:r>
+      <w:proofErr w:type="spellEnd"/>
+      <w:r>
+        <w:rPr>
+          <w:i/>
+        </w:rPr>
+        <w:t>: "John",</w:t>
+      </w:r>
+      <w:r>
+        <w:rPr>
+          <w:i/>
+        </w:rPr>
+        <w:br/>
+        <w:t xml:space="preserve"> </w:t>
+      </w:r>
+      <w:r>
+        <w:rPr>
+          <w:i/>
+        </w:rPr>
         <w:tab/>
       </w:r>
-      <w:proofErr w:type="gramStart"/>
-      <w:r>
-        <w:t>const</w:t>
-      </w:r>
-      <w:proofErr w:type="gramEnd"/>
-      <w:r>
-        <w:t xml:space="preserve"> person = {</w:t>
-      </w:r>
-    </w:p>
-    <w:p>
-      <w:pPr>
-        <w:spacing w:line="240" w:lineRule="auto"/>
-        <w:ind w:right="-563"/>
-      </w:pPr>
-      <w:r>
-        <w:t xml:space="preserve">  </w:t>
-      </w:r>
-      <w:r>
+      <w:proofErr w:type="spellStart"/>
+      <w:r>
+        <w:rPr>
+          <w:i/>
+        </w:rPr>
+        <w:t>lastName</w:t>
+      </w:r>
+      <w:proofErr w:type="spellEnd"/>
+      <w:r>
+        <w:rPr>
+          <w:i/>
+        </w:rPr>
+        <w:t>: "Doe",</w:t>
+      </w:r>
+      <w:r>
+        <w:rPr>
+          <w:i/>
+        </w:rPr>
+        <w:br/>
+        <w:t xml:space="preserve"> </w:t>
+      </w:r>
+      <w:r>
+        <w:rPr>
+          <w:i/>
+        </w:rPr>
         <w:tab/>
       </w:r>
       <w:r>
+        <w:rPr>
+          <w:i/>
+        </w:rPr>
+        <w:t>id: 5566,</w:t>
+      </w:r>
+      <w:r>
+        <w:rPr>
+          <w:i/>
+        </w:rPr>
+        <w:br/>
+        <w:t xml:space="preserve"> </w:t>
+      </w:r>
+      <w:r>
+        <w:rPr>
+          <w:i/>
+        </w:rPr>
         <w:tab/>
-      </w:r>
-      <w:proofErr w:type="spellStart"/>
-      <w:proofErr w:type="gramStart"/>
-      <w:r>
-        <w:t>firstName</w:t>
-      </w:r>
-      <w:proofErr w:type="spellEnd"/>
-      <w:proofErr w:type="gramEnd"/>
-      <w:r>
-        <w:t>: "John",</w:t>
-      </w:r>
-    </w:p>
-    <w:p>
-      <w:pPr>
-        <w:spacing w:line="240" w:lineRule="auto"/>
-        <w:ind w:right="-563"/>
-      </w:pPr>
-      <w:r>
-        <w:t xml:space="preserve">  </w:t>
-      </w:r>
-      <w:r>
+        <w:t xml:space="preserve"> </w:t>
+      </w:r>
+      <w:proofErr w:type="spellStart"/>
+      <w:r>
+        <w:rPr>
+          <w:i/>
+        </w:rPr>
+        <w:t>fullName</w:t>
+      </w:r>
+      <w:proofErr w:type="spellEnd"/>
+      <w:r>
+        <w:rPr>
+          <w:i/>
+        </w:rPr>
+        <w:t xml:space="preserve"> : function() {</w:t>
+      </w:r>
+      <w:r>
+        <w:rPr>
+          <w:i/>
+        </w:rPr>
+        <w:br/>
+        <w:t xml:space="preserve"> </w:t>
+      </w:r>
+      <w:r>
+        <w:rPr>
+          <w:i/>
+        </w:rPr>
         <w:tab/>
       </w:r>
       <w:r>
+        <w:rPr>
+          <w:i/>
+        </w:rPr>
         <w:tab/>
       </w:r>
-      <w:proofErr w:type="spellStart"/>
-      <w:proofErr w:type="gramStart"/>
-      <w:r>
-        <w:t>lastName</w:t>
-      </w:r>
-      <w:proofErr w:type="spellEnd"/>
-      <w:proofErr w:type="gramEnd"/>
-      <w:r>
-        <w:t>: "Doe",</w:t>
-      </w:r>
-    </w:p>
-    <w:p>
-      <w:pPr>
-        <w:spacing w:line="240" w:lineRule="auto"/>
-        <w:ind w:right="-563"/>
-      </w:pPr>
-      <w:r>
-        <w:t xml:space="preserve">  </w:t>
-      </w:r>
-      <w:r>
+      <w:r>
+        <w:rPr>
+          <w:i/>
+        </w:rPr>
+        <w:t xml:space="preserve">return </w:t>
+      </w:r>
+      <w:proofErr w:type="spellStart"/>
+      <w:r>
+        <w:rPr>
+          <w:i/>
+        </w:rPr>
+        <w:t>this.firstName</w:t>
+      </w:r>
+      <w:proofErr w:type="spellEnd"/>
+      <w:r>
+        <w:rPr>
+          <w:i/>
+        </w:rPr>
+        <w:t xml:space="preserve"> + " " + </w:t>
+      </w:r>
+      <w:proofErr w:type="spellStart"/>
+      <w:r>
+        <w:rPr>
+          <w:i/>
+        </w:rPr>
+        <w:t>this.lastName</w:t>
+      </w:r>
+      <w:proofErr w:type="spellEnd"/>
+      <w:r>
+        <w:rPr>
+          <w:i/>
+        </w:rPr>
+        <w:t>;</w:t>
+      </w:r>
+      <w:r>
+        <w:rPr>
+          <w:i/>
+        </w:rPr>
+        <w:br/>
+        <w:t xml:space="preserve"> </w:t>
+      </w:r>
+      <w:r>
+        <w:rPr>
+          <w:i/>
+        </w:rPr>
         <w:tab/>
-      </w:r>
-      <w:r>
-        <w:tab/>
-      </w:r>
-      <w:proofErr w:type="gramStart"/>
-      <w:r>
-        <w:t>id</w:t>
-      </w:r>
-      <w:proofErr w:type="gramEnd"/>
-      <w:r>
-        <w:t>: 5566,</w:t>
-      </w:r>
-    </w:p>
-    <w:p>
-      <w:pPr>
-        <w:spacing w:line="240" w:lineRule="auto"/>
-        <w:ind w:right="-563"/>
-      </w:pPr>
-      <w:r>
-        <w:t xml:space="preserve">  </w:t>
-      </w:r>
-      <w:r>
-        <w:tab/>
-      </w:r>
-      <w:r>
-        <w:tab/>
-      </w:r>
-      <w:proofErr w:type="spellStart"/>
-      <w:proofErr w:type="gramStart"/>
-      <w:r>
-        <w:t>fullName</w:t>
-      </w:r>
-      <w:proofErr w:type="spellEnd"/>
-      <w:r>
-        <w:t xml:space="preserve"> :</w:t>
-      </w:r>
-      <w:proofErr w:type="gramEnd"/>
-      <w:r>
-        <w:t xml:space="preserve"> function() {</w:t>
-      </w:r>
-    </w:p>
-    <w:p>
-      <w:pPr>
-        <w:spacing w:line="240" w:lineRule="auto"/>
-        <w:ind w:right="-563"/>
-      </w:pPr>
-      <w:r>
-        <w:t xml:space="preserve">    </w:t>
-      </w:r>
-      <w:r>
-        <w:tab/>
-      </w:r>
-      <w:r>
-        <w:tab/>
-      </w:r>
-      <w:r>
-        <w:tab/>
-      </w:r>
-      <w:proofErr w:type="gramStart"/>
-      <w:r>
-        <w:t>return</w:t>
-      </w:r>
-      <w:proofErr w:type="gramEnd"/>
-      <w:r>
         <w:t xml:space="preserve"> </w:t>
       </w:r>
-      <w:proofErr w:type="spellStart"/>
-      <w:r>
-        <w:t>this.firstName</w:t>
-      </w:r>
-      <w:proofErr w:type="spellEnd"/>
-      <w:r>
-        <w:t xml:space="preserve"> + " " + </w:t>
-      </w:r>
-      <w:proofErr w:type="spellStart"/>
-      <w:r>
-        <w:t>this.lastName</w:t>
-      </w:r>
-      <w:proofErr w:type="spellEnd"/>
-      <w:r>
-        <w:t>;</w:t>
-      </w:r>
-    </w:p>
-    <w:p>
-      <w:pPr>
-        <w:spacing w:line="240" w:lineRule="auto"/>
-        <w:ind w:right="-563"/>
-      </w:pPr>
-      <w:r>
-        <w:t xml:space="preserve">  </w:t>
-      </w:r>
-      <w:r>
-        <w:tab/>
-      </w:r>
-      <w:r>
-        <w:tab/>
+      <w:r>
+        <w:rPr>
+          <w:i/>
+        </w:rPr>
         <w:t>}</w:t>
       </w:r>
-    </w:p>
-    <w:p>
-      <w:pPr>
-        <w:spacing w:line="240" w:lineRule="auto"/>
-        <w:ind w:right="-563"/>
-      </w:pPr>
-      <w:r>
-        <w:tab/>
+      <w:r>
+        <w:rPr>
+          <w:i/>
+        </w:rPr>
+        <w:br/>
+      </w:r>
+      <w:r>
+        <w:rPr>
+          <w:i/>
+        </w:rPr>
         <w:t>};</w:t>
       </w:r>
     </w:p>
@@ -5213,18 +5233,30 @@
       <w:pPr>
         <w:spacing w:line="240" w:lineRule="auto"/>
         <w:ind w:right="-563"/>
-      </w:pPr>
-      <w:proofErr w:type="spellStart"/>
-      <w:proofErr w:type="gramStart"/>
-      <w:r>
+        <w:rPr>
+          <w:i/>
+        </w:rPr>
+      </w:pPr>
+      <w:proofErr w:type="spellStart"/>
+      <w:proofErr w:type="gramStart"/>
+      <w:r>
+        <w:rPr>
+          <w:i/>
+        </w:rPr>
         <w:t>person.fullName</w:t>
       </w:r>
       <w:proofErr w:type="spellEnd"/>
       <w:r>
+        <w:rPr>
+          <w:i/>
+        </w:rPr>
         <w:t>(</w:t>
       </w:r>
       <w:proofErr w:type="gramEnd"/>
       <w:r>
+        <w:rPr>
+          <w:i/>
+        </w:rPr>
         <w:t>);  // output -&gt; John Doe</w:t>
       </w:r>
     </w:p>
@@ -5355,7 +5387,6 @@
         <w:ind w:right="-563"/>
       </w:pPr>
       <w:r>
-        <w:lastRenderedPageBreak/>
         <w:t>In a function, this refers to the global object.</w:t>
       </w:r>
     </w:p>
@@ -5473,6 +5504,7 @@
         <w:ind w:right="-563"/>
       </w:pPr>
       <w:r>
+        <w:lastRenderedPageBreak/>
         <w:t>Example</w:t>
       </w:r>
     </w:p>
@@ -6098,7 +6130,6 @@
         <w:rPr>
           <w:b/>
         </w:rPr>
-        <w:lastRenderedPageBreak/>
         <w:t>Flattening an array in JavaScript</w:t>
       </w:r>
     </w:p>
@@ -6165,6 +6196,7 @@
         <w:ind w:right="-563"/>
       </w:pPr>
       <w:r>
+        <w:lastRenderedPageBreak/>
         <w:tab/>
       </w:r>
       <w:proofErr w:type="gramStart"/>
@@ -6791,7 +6823,6 @@
         <w:rPr>
           <w:b/>
         </w:rPr>
-        <w:lastRenderedPageBreak/>
         <w:t>Polyfills</w:t>
       </w:r>
       <w:proofErr w:type="spellEnd"/>
@@ -6919,6 +6950,9 @@
       </w:r>
       <w:r>
         <w:br/>
+      </w:r>
+      <w:r>
+        <w:lastRenderedPageBreak/>
         <w:t>}</w:t>
       </w:r>
       <w:r>
@@ -7330,24 +7364,97 @@
         <w:rPr>
           <w:b/>
         </w:rPr>
+        <w:t>clearInterval</w:t>
+      </w:r>
+      <w:proofErr w:type="spellEnd"/>
+      <w:proofErr w:type="gramEnd"/>
+    </w:p>
+    <w:p>
+      <w:pPr>
+        <w:spacing w:line="240" w:lineRule="auto"/>
+        <w:ind w:right="-563"/>
+      </w:pPr>
+      <w:r>
+        <w:t xml:space="preserve">The </w:t>
+      </w:r>
+      <w:proofErr w:type="spellStart"/>
+      <w:proofErr w:type="gramStart"/>
+      <w:r>
+        <w:t>clearInterval</w:t>
+      </w:r>
+      <w:proofErr w:type="spellEnd"/>
+      <w:r>
+        <w:t>(</w:t>
+      </w:r>
+      <w:proofErr w:type="gramEnd"/>
+      <w:r>
+        <w:t xml:space="preserve">) method clears a timer set with the </w:t>
+      </w:r>
+      <w:proofErr w:type="spellStart"/>
+      <w:r>
+        <w:t>setInterval</w:t>
+      </w:r>
+      <w:proofErr w:type="spellEnd"/>
+      <w:r>
+        <w:t>() method.</w:t>
+      </w:r>
+    </w:p>
+    <w:p>
+      <w:pPr>
+        <w:spacing w:line="240" w:lineRule="auto"/>
+        <w:ind w:right="-563"/>
+      </w:pPr>
+      <w:proofErr w:type="spellStart"/>
+      <w:proofErr w:type="gramStart"/>
+      <w:r>
+        <w:t>myInterval</w:t>
+      </w:r>
+      <w:proofErr w:type="spellEnd"/>
+      <w:proofErr w:type="gramEnd"/>
+      <w:r>
+        <w:t xml:space="preserve"> = </w:t>
+      </w:r>
+      <w:proofErr w:type="spellStart"/>
+      <w:r>
+        <w:t>setInterval</w:t>
+      </w:r>
+      <w:proofErr w:type="spellEnd"/>
+      <w:r>
+        <w:t>(function, milliseconds);</w:t>
+      </w:r>
+    </w:p>
+    <w:p>
+      <w:pPr>
+        <w:spacing w:line="240" w:lineRule="auto"/>
+        <w:ind w:right="-563"/>
+        <w:rPr>
+          <w:b/>
+        </w:rPr>
+      </w:pPr>
+      <w:proofErr w:type="spellStart"/>
+      <w:proofErr w:type="gramStart"/>
+      <w:r>
+        <w:rPr>
+          <w:b/>
+        </w:rPr>
+        <w:t>setTimeOut</w:t>
+      </w:r>
+      <w:proofErr w:type="spellEnd"/>
+      <w:proofErr w:type="gramEnd"/>
+    </w:p>
+    <w:p>
+      <w:pPr>
+        <w:spacing w:line="240" w:lineRule="auto"/>
+        <w:ind w:right="-563"/>
+      </w:pPr>
+      <w:r>
         <w:lastRenderedPageBreak/>
-        <w:t>clearInterval</w:t>
-      </w:r>
-      <w:proofErr w:type="spellEnd"/>
-      <w:proofErr w:type="gramEnd"/>
-    </w:p>
-    <w:p>
-      <w:pPr>
-        <w:spacing w:line="240" w:lineRule="auto"/>
-        <w:ind w:right="-563"/>
-      </w:pPr>
-      <w:r>
         <w:t xml:space="preserve">The </w:t>
       </w:r>
       <w:proofErr w:type="spellStart"/>
       <w:proofErr w:type="gramStart"/>
       <w:r>
-        <w:t>clearInterval</w:t>
+        <w:t>setTimeout</w:t>
       </w:r>
       <w:proofErr w:type="spellEnd"/>
       <w:r>
@@ -7355,11 +7462,76 @@
       </w:r>
       <w:proofErr w:type="gramEnd"/>
       <w:r>
+        <w:t>) method calls a function after a number of milliseconds.</w:t>
+      </w:r>
+    </w:p>
+    <w:p>
+      <w:pPr>
+        <w:spacing w:line="240" w:lineRule="auto"/>
+        <w:ind w:right="-563"/>
+      </w:pPr>
+      <w:proofErr w:type="spellStart"/>
+      <w:proofErr w:type="gramStart"/>
+      <w:r>
+        <w:t>myTimeout</w:t>
+      </w:r>
+      <w:proofErr w:type="spellEnd"/>
+      <w:proofErr w:type="gramEnd"/>
+      <w:r>
+        <w:t xml:space="preserve"> = </w:t>
+      </w:r>
+      <w:proofErr w:type="spellStart"/>
+      <w:r>
+        <w:t>setTimeout</w:t>
+      </w:r>
+      <w:proofErr w:type="spellEnd"/>
+      <w:r>
+        <w:t>(function, milliseconds);</w:t>
+      </w:r>
+    </w:p>
+    <w:p>
+      <w:pPr>
+        <w:spacing w:line="240" w:lineRule="auto"/>
+        <w:ind w:right="-563"/>
+        <w:rPr>
+          <w:b/>
+        </w:rPr>
+      </w:pPr>
+      <w:proofErr w:type="spellStart"/>
+      <w:proofErr w:type="gramStart"/>
+      <w:r>
+        <w:rPr>
+          <w:b/>
+        </w:rPr>
+        <w:t>clearTimeout</w:t>
+      </w:r>
+      <w:proofErr w:type="spellEnd"/>
+      <w:proofErr w:type="gramEnd"/>
+    </w:p>
+    <w:p>
+      <w:pPr>
+        <w:spacing w:line="240" w:lineRule="auto"/>
+        <w:ind w:right="-563"/>
+      </w:pPr>
+      <w:r>
+        <w:t xml:space="preserve">The </w:t>
+      </w:r>
+      <w:proofErr w:type="spellStart"/>
+      <w:proofErr w:type="gramStart"/>
+      <w:r>
+        <w:t>clearTimeout</w:t>
+      </w:r>
+      <w:proofErr w:type="spellEnd"/>
+      <w:r>
+        <w:t>(</w:t>
+      </w:r>
+      <w:proofErr w:type="gramEnd"/>
+      <w:r>
         <w:t xml:space="preserve">) method clears a timer set with the </w:t>
       </w:r>
       <w:proofErr w:type="spellStart"/>
       <w:r>
-        <w:t>setInterval</w:t>
+        <w:t>setTimeout</w:t>
       </w:r>
       <w:proofErr w:type="spellEnd"/>
       <w:r>
@@ -7374,39 +7546,37 @@
       <w:proofErr w:type="spellStart"/>
       <w:proofErr w:type="gramStart"/>
       <w:r>
-        <w:t>myInterval</w:t>
-      </w:r>
-      <w:proofErr w:type="spellEnd"/>
-      <w:proofErr w:type="gramEnd"/>
-      <w:r>
-        <w:t xml:space="preserve"> = </w:t>
-      </w:r>
-      <w:proofErr w:type="spellStart"/>
-      <w:r>
-        <w:t>setInterval</w:t>
-      </w:r>
-      <w:proofErr w:type="spellEnd"/>
-      <w:r>
-        <w:t>(function, milliseconds);</w:t>
-      </w:r>
-    </w:p>
-    <w:p>
-      <w:pPr>
-        <w:spacing w:line="240" w:lineRule="auto"/>
-        <w:ind w:right="-563"/>
-        <w:rPr>
-          <w:b/>
-        </w:rPr>
-      </w:pPr>
-      <w:proofErr w:type="spellStart"/>
-      <w:proofErr w:type="gramStart"/>
-      <w:r>
-        <w:rPr>
-          <w:b/>
-        </w:rPr>
-        <w:t>setTimeOut</w:t>
-      </w:r>
-      <w:proofErr w:type="spellEnd"/>
+        <w:t>clearTimeout</w:t>
+      </w:r>
+      <w:proofErr w:type="spellEnd"/>
+      <w:r>
+        <w:t>(</w:t>
+      </w:r>
+      <w:proofErr w:type="spellStart"/>
+      <w:proofErr w:type="gramEnd"/>
+      <w:r>
+        <w:t>myTimeout</w:t>
+      </w:r>
+      <w:proofErr w:type="spellEnd"/>
+      <w:r>
+        <w:t>);</w:t>
+      </w:r>
+    </w:p>
+    <w:p>
+      <w:pPr>
+        <w:spacing w:line="240" w:lineRule="auto"/>
+        <w:ind w:right="-563"/>
+        <w:rPr>
+          <w:b/>
+        </w:rPr>
+      </w:pPr>
+      <w:proofErr w:type="gramStart"/>
+      <w:r>
+        <w:rPr>
+          <w:b/>
+        </w:rPr>
+        <w:t>blur</w:t>
+      </w:r>
       <w:proofErr w:type="gramEnd"/>
     </w:p>
     <w:p>
@@ -7417,61 +7587,30 @@
       <w:r>
         <w:t xml:space="preserve">The </w:t>
       </w:r>
-      <w:proofErr w:type="spellStart"/>
-      <w:proofErr w:type="gramStart"/>
-      <w:r>
-        <w:t>setTimeout</w:t>
-      </w:r>
-      <w:proofErr w:type="spellEnd"/>
-      <w:r>
-        <w:t>(</w:t>
-      </w:r>
-      <w:proofErr w:type="gramEnd"/>
-      <w:r>
-        <w:t>) method calls a function after a number of milliseconds.</w:t>
-      </w:r>
-    </w:p>
-    <w:p>
-      <w:pPr>
-        <w:spacing w:line="240" w:lineRule="auto"/>
-        <w:ind w:right="-563"/>
-      </w:pPr>
-      <w:proofErr w:type="spellStart"/>
-      <w:proofErr w:type="gramStart"/>
-      <w:r>
-        <w:t>myTimeout</w:t>
-      </w:r>
-      <w:proofErr w:type="spellEnd"/>
-      <w:proofErr w:type="gramEnd"/>
-      <w:r>
-        <w:t xml:space="preserve"> = </w:t>
-      </w:r>
-      <w:proofErr w:type="spellStart"/>
-      <w:r>
-        <w:t>setTimeout</w:t>
-      </w:r>
-      <w:proofErr w:type="spellEnd"/>
-      <w:r>
-        <w:t>(function, milliseconds);</w:t>
-      </w:r>
-    </w:p>
-    <w:p>
-      <w:pPr>
-        <w:spacing w:line="240" w:lineRule="auto"/>
-        <w:ind w:right="-563"/>
-        <w:rPr>
-          <w:b/>
-        </w:rPr>
-      </w:pPr>
-      <w:proofErr w:type="spellStart"/>
-      <w:proofErr w:type="gramStart"/>
-      <w:r>
-        <w:rPr>
-          <w:b/>
-        </w:rPr>
-        <w:t>clearTimeout</w:t>
-      </w:r>
-      <w:proofErr w:type="spellEnd"/>
+      <w:proofErr w:type="gramStart"/>
+      <w:r>
+        <w:t>blur(</w:t>
+      </w:r>
+      <w:proofErr w:type="gramEnd"/>
+      <w:r>
+        <w:t>) method removes focus from a window.</w:t>
+      </w:r>
+    </w:p>
+    <w:p>
+      <w:pPr>
+        <w:spacing w:line="240" w:lineRule="auto"/>
+        <w:ind w:right="-563"/>
+        <w:rPr>
+          <w:b/>
+        </w:rPr>
+      </w:pPr>
+      <w:proofErr w:type="gramStart"/>
+      <w:r>
+        <w:rPr>
+          <w:b/>
+        </w:rPr>
+        <w:t>focus</w:t>
+      </w:r>
       <w:proofErr w:type="gramEnd"/>
     </w:p>
     <w:p>
@@ -7482,111 +7621,6 @@
       <w:r>
         <w:t xml:space="preserve">The </w:t>
       </w:r>
-      <w:proofErr w:type="spellStart"/>
-      <w:proofErr w:type="gramStart"/>
-      <w:r>
-        <w:t>clearTimeout</w:t>
-      </w:r>
-      <w:proofErr w:type="spellEnd"/>
-      <w:r>
-        <w:t>(</w:t>
-      </w:r>
-      <w:proofErr w:type="gramEnd"/>
-      <w:r>
-        <w:t xml:space="preserve">) method clears a timer set with the </w:t>
-      </w:r>
-      <w:proofErr w:type="spellStart"/>
-      <w:r>
-        <w:t>setTimeout</w:t>
-      </w:r>
-      <w:proofErr w:type="spellEnd"/>
-      <w:r>
-        <w:t>() method.</w:t>
-      </w:r>
-    </w:p>
-    <w:p>
-      <w:pPr>
-        <w:spacing w:line="240" w:lineRule="auto"/>
-        <w:ind w:right="-563"/>
-      </w:pPr>
-      <w:proofErr w:type="spellStart"/>
-      <w:proofErr w:type="gramStart"/>
-      <w:r>
-        <w:t>clearTimeout</w:t>
-      </w:r>
-      <w:proofErr w:type="spellEnd"/>
-      <w:r>
-        <w:t>(</w:t>
-      </w:r>
-      <w:proofErr w:type="spellStart"/>
-      <w:proofErr w:type="gramEnd"/>
-      <w:r>
-        <w:t>myTimeout</w:t>
-      </w:r>
-      <w:proofErr w:type="spellEnd"/>
-      <w:r>
-        <w:t>);</w:t>
-      </w:r>
-    </w:p>
-    <w:p>
-      <w:pPr>
-        <w:spacing w:line="240" w:lineRule="auto"/>
-        <w:ind w:right="-563"/>
-        <w:rPr>
-          <w:b/>
-        </w:rPr>
-      </w:pPr>
-      <w:proofErr w:type="gramStart"/>
-      <w:r>
-        <w:rPr>
-          <w:b/>
-        </w:rPr>
-        <w:t>blur</w:t>
-      </w:r>
-      <w:proofErr w:type="gramEnd"/>
-    </w:p>
-    <w:p>
-      <w:pPr>
-        <w:spacing w:line="240" w:lineRule="auto"/>
-        <w:ind w:right="-563"/>
-      </w:pPr>
-      <w:r>
-        <w:t xml:space="preserve">The </w:t>
-      </w:r>
-      <w:proofErr w:type="gramStart"/>
-      <w:r>
-        <w:t>blur(</w:t>
-      </w:r>
-      <w:proofErr w:type="gramEnd"/>
-      <w:r>
-        <w:t>) method removes focus from a window.</w:t>
-      </w:r>
-    </w:p>
-    <w:p>
-      <w:pPr>
-        <w:spacing w:line="240" w:lineRule="auto"/>
-        <w:ind w:right="-563"/>
-        <w:rPr>
-          <w:b/>
-        </w:rPr>
-      </w:pPr>
-      <w:proofErr w:type="gramStart"/>
-      <w:r>
-        <w:rPr>
-          <w:b/>
-        </w:rPr>
-        <w:t>focus</w:t>
-      </w:r>
-      <w:proofErr w:type="gramEnd"/>
-    </w:p>
-    <w:p>
-      <w:pPr>
-        <w:spacing w:line="240" w:lineRule="auto"/>
-        <w:ind w:right="-563"/>
-      </w:pPr>
-      <w:r>
-        <w:t xml:space="preserve">The </w:t>
-      </w:r>
       <w:proofErr w:type="gramStart"/>
       <w:r>
         <w:t>focus(</w:t>
@@ -7762,7 +7796,6 @@
         <w:rPr>
           <w:b/>
         </w:rPr>
-        <w:lastRenderedPageBreak/>
         <w:t>JavaScript Array methods</w:t>
       </w:r>
     </w:p>
@@ -7837,6 +7870,9 @@
       </w:r>
       <w:r>
         <w:br/>
+      </w:r>
+      <w:r>
+        <w:lastRenderedPageBreak/>
         <w:t xml:space="preserve">6. </w:t>
       </w:r>
       <w:proofErr w:type="gramStart"/>
@@ -8829,6 +8865,7 @@
       </w:pPr>
       <w:proofErr w:type="gramStart"/>
       <w:r>
+        <w:lastRenderedPageBreak/>
         <w:t>does</w:t>
       </w:r>
       <w:proofErr w:type="gramEnd"/>
@@ -9866,6 +9903,7 @@
         <w:ind w:right="-563"/>
       </w:pPr>
       <w:r>
+        <w:lastRenderedPageBreak/>
         <w:t>R</w:t>
       </w:r>
       <w:r>
@@ -10748,7 +10786,6 @@
         <w:rPr>
           <w:b/>
         </w:rPr>
-        <w:lastRenderedPageBreak/>
         <w:t xml:space="preserve">16. </w:t>
       </w:r>
       <w:proofErr w:type="spellStart"/>
@@ -10825,6 +10862,9 @@
       </w:r>
       <w:r>
         <w:br/>
+      </w:r>
+      <w:r>
+        <w:lastRenderedPageBreak/>
         <w:t xml:space="preserve">By </w:t>
       </w:r>
       <w:proofErr w:type="spellStart"/>
@@ -11533,29 +11573,29 @@
       </w:pPr>
       <w:proofErr w:type="gramStart"/>
       <w:r>
+        <w:t>so</w:t>
+      </w:r>
+      <w:proofErr w:type="gramEnd"/>
+      <w:r>
+        <w:t xml:space="preserve"> if we are sorting numbers as well then those particular number array will be converted to string and sequentially it will be matched with its UTF-16 code unit values.</w:t>
+      </w:r>
+    </w:p>
+    <w:p>
+      <w:pPr>
+        <w:spacing w:line="240" w:lineRule="auto"/>
+        <w:ind w:right="-563"/>
+      </w:pPr>
+      <w:r>
+        <w:t xml:space="preserve">Important Note:- </w:t>
+      </w:r>
+    </w:p>
+    <w:p>
+      <w:pPr>
+        <w:spacing w:line="240" w:lineRule="auto"/>
+        <w:ind w:right="-563"/>
+      </w:pPr>
+      <w:r>
         <w:lastRenderedPageBreak/>
-        <w:t>so</w:t>
-      </w:r>
-      <w:proofErr w:type="gramEnd"/>
-      <w:r>
-        <w:t xml:space="preserve"> if we are sorting numbers as well then those particular number array will be converted to string and sequentially it will be matched with its UTF-16 code unit values.</w:t>
-      </w:r>
-    </w:p>
-    <w:p>
-      <w:pPr>
-        <w:spacing w:line="240" w:lineRule="auto"/>
-        <w:ind w:right="-563"/>
-      </w:pPr>
-      <w:r>
-        <w:t xml:space="preserve">Important Note:- </w:t>
-      </w:r>
-    </w:p>
-    <w:p>
-      <w:pPr>
-        <w:spacing w:line="240" w:lineRule="auto"/>
-        <w:ind w:right="-563"/>
-      </w:pPr>
-      <w:r>
         <w:t>Sorting alphabetically works well for strings ("Apple" comes before "Banana").</w:t>
       </w:r>
       <w:r>
@@ -12113,36 +12153,36 @@
         <w:rPr>
           <w:b/>
         </w:rPr>
+        <w:t>24</w:t>
+      </w:r>
+      <w:r>
+        <w:rPr>
+          <w:b/>
+        </w:rPr>
+        <w:t xml:space="preserve">. </w:t>
+      </w:r>
+      <w:proofErr w:type="gramStart"/>
+      <w:r>
+        <w:rPr>
+          <w:b/>
+        </w:rPr>
+        <w:t>fill()</w:t>
+      </w:r>
+      <w:proofErr w:type="gramEnd"/>
+      <w:r>
+        <w:rPr>
+          <w:b/>
+        </w:rPr>
+        <w:t xml:space="preserve"> </w:t>
+      </w:r>
+    </w:p>
+    <w:p>
+      <w:pPr>
+        <w:spacing w:line="240" w:lineRule="auto"/>
+        <w:ind w:right="-563"/>
+      </w:pPr>
+      <w:r>
         <w:lastRenderedPageBreak/>
-        <w:t>24</w:t>
-      </w:r>
-      <w:r>
-        <w:rPr>
-          <w:b/>
-        </w:rPr>
-        <w:t xml:space="preserve">. </w:t>
-      </w:r>
-      <w:proofErr w:type="gramStart"/>
-      <w:r>
-        <w:rPr>
-          <w:b/>
-        </w:rPr>
-        <w:t>fill()</w:t>
-      </w:r>
-      <w:proofErr w:type="gramEnd"/>
-      <w:r>
-        <w:rPr>
-          <w:b/>
-        </w:rPr>
-        <w:t xml:space="preserve"> </w:t>
-      </w:r>
-    </w:p>
-    <w:p>
-      <w:pPr>
-        <w:spacing w:line="240" w:lineRule="auto"/>
-        <w:ind w:right="-563"/>
-      </w:pPr>
-      <w:r>
         <w:t xml:space="preserve">The </w:t>
       </w:r>
       <w:proofErr w:type="gramStart"/>

</xml_diff>

<commit_message>
Added difference between var let and const
</commit_message>
<xml_diff>
--- a/note/Namastey Js.docx
+++ b/note/Namastey Js.docx
@@ -2290,6 +2290,272 @@
           <w:b/>
         </w:rPr>
       </w:pPr>
+      <w:proofErr w:type="gramStart"/>
+      <w:r>
+        <w:rPr>
+          <w:b/>
+        </w:rPr>
+        <w:t>Difference Between var, let &amp; const.</w:t>
+      </w:r>
+      <w:proofErr w:type="gramEnd"/>
+    </w:p>
+    <w:tbl>
+      <w:tblPr>
+        <w:tblStyle w:val="TableGrid"/>
+        <w:tblW w:w="0" w:type="auto"/>
+        <w:tblInd w:w="720" w:type="dxa"/>
+        <w:tblLook w:val="04A0"/>
+      </w:tblPr>
+      <w:tblGrid>
+        <w:gridCol w:w="1515"/>
+        <w:gridCol w:w="2947"/>
+        <w:gridCol w:w="2197"/>
+        <w:gridCol w:w="2197"/>
+      </w:tblGrid>
+      <w:tr>
+        <w:tc>
+          <w:tcPr>
+            <w:tcW w:w="1515" w:type="dxa"/>
+          </w:tcPr>
+          <w:p>
+            <w:pPr>
+              <w:ind w:right="-563"/>
+            </w:pPr>
+          </w:p>
+        </w:tc>
+        <w:tc>
+          <w:tcPr>
+            <w:tcW w:w="2947" w:type="dxa"/>
+          </w:tcPr>
+          <w:p>
+            <w:pPr>
+              <w:ind w:right="-563"/>
+            </w:pPr>
+            <w:r>
+              <w:t>var</w:t>
+            </w:r>
+          </w:p>
+        </w:tc>
+        <w:tc>
+          <w:tcPr>
+            <w:tcW w:w="2197" w:type="dxa"/>
+          </w:tcPr>
+          <w:p>
+            <w:pPr>
+              <w:ind w:right="-563"/>
+            </w:pPr>
+            <w:r>
+              <w:t>let</w:t>
+            </w:r>
+          </w:p>
+        </w:tc>
+        <w:tc>
+          <w:tcPr>
+            <w:tcW w:w="2197" w:type="dxa"/>
+          </w:tcPr>
+          <w:p>
+            <w:pPr>
+              <w:ind w:right="-563"/>
+            </w:pPr>
+            <w:r>
+              <w:t>const</w:t>
+            </w:r>
+          </w:p>
+        </w:tc>
+      </w:tr>
+      <w:tr>
+        <w:tc>
+          <w:tcPr>
+            <w:tcW w:w="1515" w:type="dxa"/>
+          </w:tcPr>
+          <w:p>
+            <w:pPr>
+              <w:ind w:right="-563"/>
+            </w:pPr>
+            <w:r>
+              <w:t>Scope</w:t>
+            </w:r>
+          </w:p>
+        </w:tc>
+        <w:tc>
+          <w:tcPr>
+            <w:tcW w:w="2947" w:type="dxa"/>
+          </w:tcPr>
+          <w:p>
+            <w:pPr>
+              <w:ind w:right="-563"/>
+            </w:pPr>
+            <w:r>
+              <w:t>Function Scoped</w:t>
+            </w:r>
+          </w:p>
+        </w:tc>
+        <w:tc>
+          <w:tcPr>
+            <w:tcW w:w="2197" w:type="dxa"/>
+          </w:tcPr>
+          <w:p>
+            <w:pPr>
+              <w:ind w:right="-563"/>
+            </w:pPr>
+            <w:r>
+              <w:t>Block Scoped</w:t>
+            </w:r>
+          </w:p>
+        </w:tc>
+        <w:tc>
+          <w:tcPr>
+            <w:tcW w:w="2197" w:type="dxa"/>
+          </w:tcPr>
+          <w:p>
+            <w:pPr>
+              <w:ind w:right="-563"/>
+            </w:pPr>
+            <w:r>
+              <w:t>Block Scoped</w:t>
+            </w:r>
+          </w:p>
+        </w:tc>
+      </w:tr>
+      <w:tr>
+        <w:tc>
+          <w:tcPr>
+            <w:tcW w:w="1515" w:type="dxa"/>
+          </w:tcPr>
+          <w:p>
+            <w:pPr>
+              <w:ind w:right="-563"/>
+            </w:pPr>
+            <w:r>
+              <w:t>Hoisting</w:t>
+            </w:r>
+          </w:p>
+        </w:tc>
+        <w:tc>
+          <w:tcPr>
+            <w:tcW w:w="2947" w:type="dxa"/>
+          </w:tcPr>
+          <w:p>
+            <w:pPr>
+              <w:ind w:right="-137"/>
+            </w:pPr>
+            <w:r>
+              <w:t>Hoisted to top of function or global scoped</w:t>
+            </w:r>
+          </w:p>
+        </w:tc>
+        <w:tc>
+          <w:tcPr>
+            <w:tcW w:w="2197" w:type="dxa"/>
+          </w:tcPr>
+          <w:p>
+            <w:pPr>
+              <w:ind w:right="-67"/>
+            </w:pPr>
+            <w:r>
+              <w:t>Variable are hoisted but they lies in temporal dead zone</w:t>
+            </w:r>
+          </w:p>
+        </w:tc>
+        <w:tc>
+          <w:tcPr>
+            <w:tcW w:w="2197" w:type="dxa"/>
+          </w:tcPr>
+          <w:p>
+            <w:pPr>
+              <w:ind w:right="-138"/>
+            </w:pPr>
+            <w:r>
+              <w:t>Variables are hoisted but they lies in temporal dead zone</w:t>
+            </w:r>
+          </w:p>
+        </w:tc>
+      </w:tr>
+      <w:tr>
+        <w:tc>
+          <w:tcPr>
+            <w:tcW w:w="1515" w:type="dxa"/>
+          </w:tcPr>
+          <w:p>
+            <w:pPr>
+              <w:ind w:right="-108"/>
+            </w:pPr>
+            <w:r>
+              <w:t xml:space="preserve">Reassignment &amp; </w:t>
+            </w:r>
+            <w:proofErr w:type="spellStart"/>
+            <w:r>
+              <w:t>Redeclare</w:t>
+            </w:r>
+            <w:proofErr w:type="spellEnd"/>
+          </w:p>
+        </w:tc>
+        <w:tc>
+          <w:tcPr>
+            <w:tcW w:w="2947" w:type="dxa"/>
+          </w:tcPr>
+          <w:p>
+            <w:r>
+              <w:t xml:space="preserve">Variables can be reassigned and </w:t>
+            </w:r>
+            <w:proofErr w:type="spellStart"/>
+            <w:r>
+              <w:t>redeclared</w:t>
+            </w:r>
+            <w:proofErr w:type="spellEnd"/>
+            <w:r>
+              <w:t xml:space="preserve"> in same scope</w:t>
+            </w:r>
+          </w:p>
+        </w:tc>
+        <w:tc>
+          <w:tcPr>
+            <w:tcW w:w="2197" w:type="dxa"/>
+          </w:tcPr>
+          <w:p>
+            <w:pPr>
+              <w:ind w:right="-67"/>
+            </w:pPr>
+            <w:r>
+              <w:t xml:space="preserve">Variables can be reassigned but cannot be </w:t>
+            </w:r>
+            <w:proofErr w:type="spellStart"/>
+            <w:r>
+              <w:t>redeclared</w:t>
+            </w:r>
+            <w:proofErr w:type="spellEnd"/>
+            <w:r>
+              <w:t xml:space="preserve"> in same scope</w:t>
+            </w:r>
+          </w:p>
+        </w:tc>
+        <w:tc>
+          <w:tcPr>
+            <w:tcW w:w="2197" w:type="dxa"/>
+          </w:tcPr>
+          <w:p>
+            <w:pPr>
+              <w:ind w:right="-138"/>
+            </w:pPr>
+            <w:r>
+              <w:t xml:space="preserve">Variables cannot be reassigned or </w:t>
+            </w:r>
+            <w:proofErr w:type="spellStart"/>
+            <w:r>
+              <w:t>redeclared</w:t>
+            </w:r>
+            <w:proofErr w:type="spellEnd"/>
+            <w:r>
+              <w:t xml:space="preserve"> in same scope.</w:t>
+            </w:r>
+          </w:p>
+        </w:tc>
+      </w:tr>
+    </w:tbl>
+    <w:p>
+      <w:pPr>
+        <w:ind w:left="720" w:right="-563"/>
+      </w:pPr>
     </w:p>
     <w:p>
       <w:pPr>
@@ -2918,7 +3184,7 @@
         <w:pStyle w:val="ListParagraph"/>
         <w:ind w:right="-563"/>
       </w:pPr>
-      <w:hyperlink r:id="rId5" w:history="1">
+      <w:hyperlink r:id="rId6" w:history="1">
         <w:r>
           <w:rPr>
             <w:rStyle w:val="Hyperlink"/>
@@ -3838,7 +4104,7 @@
       <w:r>
         <w:t xml:space="preserve"> </w:t>
       </w:r>
-      <w:hyperlink r:id="rId6" w:history="1">
+      <w:hyperlink r:id="rId7" w:history="1">
         <w:r>
           <w:rPr>
             <w:rStyle w:val="Hyperlink"/>
@@ -10388,7 +10654,7 @@
         <w:spacing w:line="240" w:lineRule="auto"/>
         <w:ind w:right="-563"/>
       </w:pPr>
-      <w:hyperlink r:id="rId7" w:history="1">
+      <w:hyperlink r:id="rId8" w:history="1">
         <w:r>
           <w:rPr>
             <w:rStyle w:val="Hyperlink"/>
@@ -10424,7 +10690,7 @@
                     </pic:cNvPicPr>
                   </pic:nvPicPr>
                   <pic:blipFill>
-                    <a:blip r:embed="rId8" cstate="print"/>
+                    <a:blip r:embed="rId9" cstate="print"/>
                     <a:srcRect/>
                     <a:stretch>
                       <a:fillRect/>
@@ -18588,4 +18854,16 @@
   <a:objectDefaults/>
   <a:extraClrSchemeLst/>
 </a:theme>
+</file>
+
+<file path=customXml/item1.xml><?xml version="1.0" encoding="utf-8"?>
+<b:Sources xmlns:b="http://schemas.openxmlformats.org/officeDocument/2006/bibliography" xmlns="http://schemas.openxmlformats.org/officeDocument/2006/bibliography" SelectedStyle="\APA.XSL" StyleName="APA Fifth Edition"/>
+</file>
+
+<file path=customXml/itemProps1.xml><?xml version="1.0" encoding="utf-8"?>
+<ds:datastoreItem xmlns:ds="http://schemas.openxmlformats.org/officeDocument/2006/customXml" ds:itemID="{BF5D9A95-3E84-429E-BAB7-D44EF7C45368}">
+  <ds:schemaRefs>
+    <ds:schemaRef ds:uri="http://schemas.openxmlformats.org/officeDocument/2006/bibliography"/>
+  </ds:schemaRefs>
+</ds:datastoreItem>
 </file>
</xml_diff>